<commit_message>
Listas de exercícios adicionadas + Slides
</commit_message>
<xml_diff>
--- a/Aula 1/Cronograma - C07 Monitoria.docx
+++ b/Aula 1/Cronograma - C07 Monitoria.docx
@@ -303,13 +303,16 @@
               <w:t xml:space="preserve">MySQL – Comandos </w:t>
             </w:r>
             <w:r>
-              <w:t>DELETE</w:t>
-            </w:r>
-            <w:r>
-              <w:t xml:space="preserve">, </w:t>
-            </w:r>
-            <w:r>
-              <w:t>DROP e ALTER</w:t>
+              <w:t>DDL (DROP, ALTER)</w:t>
+            </w:r>
+            <w:r>
+              <w:t xml:space="preserve"> e</w:t>
+            </w:r>
+            <w:r>
+              <w:t xml:space="preserve"> Com</w:t>
+            </w:r>
+            <w:r>
+              <w:t>ando SHOW</w:t>
             </w:r>
           </w:p>
         </w:tc>

</xml_diff>

<commit_message>
Aulas adicionadas ou atualizadas
</commit_message>
<xml_diff>
--- a/Aula 1/Cronograma - C07 Monitoria.docx
+++ b/Aula 1/Cronograma - C07 Monitoria.docx
@@ -104,7 +104,15 @@
           </w:tcPr>
           <w:p>
             <w:r>
-              <w:t>Introdução a Banco de Dados e Instalação do MySQL Workbench</w:t>
+              <w:t xml:space="preserve">Introdução </w:t>
+            </w:r>
+            <w:proofErr w:type="spellStart"/>
+            <w:r>
+              <w:t>a</w:t>
+            </w:r>
+            <w:proofErr w:type="spellEnd"/>
+            <w:r>
+              <w:t xml:space="preserve"> Banco de Dados e Instalação do MySQL Workbench</w:t>
             </w:r>
           </w:p>
         </w:tc>
@@ -303,16 +311,13 @@
               <w:t xml:space="preserve">MySQL – Comandos </w:t>
             </w:r>
             <w:r>
-              <w:t>DDL (DROP, ALTER)</w:t>
-            </w:r>
-            <w:r>
-              <w:t xml:space="preserve"> e</w:t>
-            </w:r>
-            <w:r>
-              <w:t xml:space="preserve"> Com</w:t>
-            </w:r>
-            <w:r>
-              <w:t>ando SHOW</w:t>
+              <w:t>DDL (DROP, ALTER</w:t>
+            </w:r>
+            <w:r>
+              <w:t>, TRUNCATE e SHOW</w:t>
+            </w:r>
+            <w:r>
+              <w:t>)</w:t>
             </w:r>
           </w:p>
         </w:tc>
@@ -347,16 +352,10 @@
               <w:t>MySQL – Comandos</w:t>
             </w:r>
             <w:r>
-              <w:t xml:space="preserve"> DQL</w:t>
-            </w:r>
-            <w:r>
-              <w:t xml:space="preserve"> (SELECT</w:t>
-            </w:r>
-            <w:r>
-              <w:t xml:space="preserve"> com JOIN</w:t>
-            </w:r>
-            <w:r>
-              <w:t>)</w:t>
+              <w:t xml:space="preserve"> </w:t>
+            </w:r>
+            <w:r>
+              <w:t>DCL (GRANT e REVOKE)</w:t>
             </w:r>
           </w:p>
         </w:tc>
@@ -391,7 +390,7 @@
               <w:t xml:space="preserve">MySQL – Comandos </w:t>
             </w:r>
             <w:r>
-              <w:t>DCL (GRANT e REVOKE)</w:t>
+              <w:t>DQL (SELECT com JOIN)</w:t>
             </w:r>
           </w:p>
         </w:tc>
@@ -431,7 +430,21 @@
               <w:rPr>
                 <w:lang w:val="en-US"/>
               </w:rPr>
-              <w:t>MySQL Stored Procedures e F</w:t>
+              <w:t xml:space="preserve">MySQL Stored Procedures </w:t>
+            </w:r>
+            <w:proofErr w:type="gramStart"/>
+            <w:r>
+              <w:rPr>
+                <w:lang w:val="en-US"/>
+              </w:rPr>
+              <w:t>e</w:t>
+            </w:r>
+            <w:proofErr w:type="gramEnd"/>
+            <w:r>
+              <w:rPr>
+                <w:lang w:val="en-US"/>
+              </w:rPr>
+              <w:t xml:space="preserve"> F</w:t>
             </w:r>
             <w:r>
               <w:rPr>
@@ -469,7 +482,15 @@
           </w:tcPr>
           <w:p>
             <w:r>
-              <w:t>MySQL Views e Triggers</w:t>
+              <w:t xml:space="preserve">MySQL </w:t>
+            </w:r>
+            <w:proofErr w:type="spellStart"/>
+            <w:r>
+              <w:t>Views</w:t>
+            </w:r>
+            <w:proofErr w:type="spellEnd"/>
+            <w:r>
+              <w:t xml:space="preserve"> e Triggers</w:t>
             </w:r>
           </w:p>
         </w:tc>

</xml_diff>

<commit_message>
Exercícios aula 2 adicionados
</commit_message>
<xml_diff>
--- a/Aula 1/Cronograma - C07 Monitoria.docx
+++ b/Aula 1/Cronograma - C07 Monitoria.docx
@@ -104,15 +104,7 @@
           </w:tcPr>
           <w:p>
             <w:r>
-              <w:t xml:space="preserve">Introdução </w:t>
-            </w:r>
-            <w:proofErr w:type="spellStart"/>
-            <w:r>
-              <w:t>a</w:t>
-            </w:r>
-            <w:proofErr w:type="spellEnd"/>
-            <w:r>
-              <w:t xml:space="preserve"> Banco de Dados e Instalação do MySQL Workbench</w:t>
+              <w:t>Introdução a Banco de Dados e Instalação do MySQL Workbench</w:t>
             </w:r>
           </w:p>
         </w:tc>
@@ -349,13 +341,16 @@
           </w:tcPr>
           <w:p>
             <w:r>
-              <w:t>MySQL – Comandos</w:t>
-            </w:r>
-            <w:r>
-              <w:t xml:space="preserve"> </w:t>
-            </w:r>
-            <w:r>
-              <w:t>DCL (GRANT e REVOKE)</w:t>
+              <w:rPr>
+                <w:color w:val="EE0000"/>
+              </w:rPr>
+              <w:t>FETIN</w:t>
+            </w:r>
+            <w:r>
+              <w:rPr>
+                <w:color w:val="EE0000"/>
+              </w:rPr>
+              <w:t xml:space="preserve"> – Sem Aula</w:t>
             </w:r>
           </w:p>
         </w:tc>
@@ -387,10 +382,16 @@
           </w:tcPr>
           <w:p>
             <w:r>
-              <w:t xml:space="preserve">MySQL – Comandos </w:t>
-            </w:r>
-            <w:r>
-              <w:t>DQL (SELECT com JOIN)</w:t>
+              <w:t>MySQL – Comandos D</w:t>
+            </w:r>
+            <w:r>
+              <w:t>CL (</w:t>
+            </w:r>
+            <w:r>
+              <w:t>GRANT e REVOKE</w:t>
+            </w:r>
+            <w:r>
+              <w:t>)</w:t>
             </w:r>
           </w:p>
         </w:tc>
@@ -430,21 +431,53 @@
               <w:rPr>
                 <w:lang w:val="en-US"/>
               </w:rPr>
-              <w:t xml:space="preserve">MySQL Stored Procedures </w:t>
-            </w:r>
-            <w:proofErr w:type="gramStart"/>
+              <w:t>MySQL – Comandos DQL (SELECT com JOIN)</w:t>
+            </w:r>
             <w:r>
               <w:rPr>
                 <w:lang w:val="en-US"/>
               </w:rPr>
-              <w:t>e</w:t>
-            </w:r>
-            <w:proofErr w:type="gramEnd"/>
-            <w:r>
+              <w:t xml:space="preserve"> </w:t>
+            </w:r>
+          </w:p>
+        </w:tc>
+      </w:tr>
+      <w:tr>
+        <w:tc>
+          <w:tcPr>
+            <w:tcW w:w="988" w:type="dxa"/>
+          </w:tcPr>
+          <w:p>
+            <w:r>
+              <w:t>16/10</w:t>
+            </w:r>
+          </w:p>
+        </w:tc>
+        <w:tc>
+          <w:tcPr>
+            <w:tcW w:w="708" w:type="dxa"/>
+          </w:tcPr>
+          <w:p>
+            <w:r>
+              <w:t>11</w:t>
+            </w:r>
+          </w:p>
+        </w:tc>
+        <w:tc>
+          <w:tcPr>
+            <w:tcW w:w="6798" w:type="dxa"/>
+          </w:tcPr>
+          <w:p>
+            <w:pPr>
               <w:rPr>
                 <w:lang w:val="en-US"/>
               </w:rPr>
-              <w:t xml:space="preserve"> F</w:t>
+            </w:pPr>
+            <w:r>
+              <w:rPr>
+                <w:lang w:val="en-US"/>
+              </w:rPr>
+              <w:t>MySQL Stored Procedures e F</w:t>
             </w:r>
             <w:r>
               <w:rPr>
@@ -452,6 +485,12 @@
               </w:rPr>
               <w:t>unctions</w:t>
             </w:r>
+            <w:r>
+              <w:rPr>
+                <w:lang w:val="en-US"/>
+              </w:rPr>
+              <w:t xml:space="preserve"> </w:t>
+            </w:r>
           </w:p>
         </w:tc>
       </w:tr>
@@ -462,7 +501,7 @@
           </w:tcPr>
           <w:p>
             <w:r>
-              <w:t>16/10</w:t>
+              <w:t>23/10</w:t>
             </w:r>
           </w:p>
         </w:tc>
@@ -472,7 +511,7 @@
           </w:tcPr>
           <w:p>
             <w:r>
-              <w:t>11</w:t>
+              <w:t>12</w:t>
             </w:r>
           </w:p>
         </w:tc>
@@ -482,50 +521,10 @@
           </w:tcPr>
           <w:p>
             <w:r>
-              <w:t xml:space="preserve">MySQL </w:t>
-            </w:r>
-            <w:proofErr w:type="spellStart"/>
-            <w:r>
-              <w:t>Views</w:t>
-            </w:r>
-            <w:proofErr w:type="spellEnd"/>
-            <w:r>
-              <w:t xml:space="preserve"> e Triggers</w:t>
-            </w:r>
-          </w:p>
-        </w:tc>
-      </w:tr>
-      <w:tr>
-        <w:tc>
-          <w:tcPr>
-            <w:tcW w:w="988" w:type="dxa"/>
-          </w:tcPr>
-          <w:p>
-            <w:r>
-              <w:t>23/10</w:t>
-            </w:r>
-          </w:p>
-        </w:tc>
-        <w:tc>
-          <w:tcPr>
-            <w:tcW w:w="708" w:type="dxa"/>
-          </w:tcPr>
-          <w:p>
-            <w:r>
-              <w:t>12</w:t>
-            </w:r>
-          </w:p>
-        </w:tc>
-        <w:tc>
-          <w:tcPr>
-            <w:tcW w:w="6798" w:type="dxa"/>
-          </w:tcPr>
-          <w:p>
-            <w:r>
-              <w:t xml:space="preserve">Exercícios </w:t>
-            </w:r>
-            <w:r>
-              <w:t>Sala</w:t>
+              <w:rPr>
+                <w:lang w:val="en-US"/>
+              </w:rPr>
+              <w:t>MySQL Views e Triggers</w:t>
             </w:r>
           </w:p>
         </w:tc>
@@ -760,6 +759,9 @@
             <w:r>
               <w:t>NP3</w:t>
             </w:r>
+            <w:r>
+              <w:t xml:space="preserve">/ Aula Reserva </w:t>
+            </w:r>
           </w:p>
         </w:tc>
       </w:tr>
@@ -799,6 +801,7 @@
         </w:tc>
       </w:tr>
     </w:tbl>
+    <w:p/>
     <w:p/>
     <w:sectPr>
       <w:pgSz w:w="11906" w:h="16838"/>

</xml_diff>